<commit_message>
BomberBlast Play Games IDs + Dokumentation aktualisiert
BomberBlast: Play Games IDs aktualisiert, PT-Lokalisierung korrigiert.
HandwerkerImperium CLAUDE.md: v2.0.8, neue Services dokumentiert.
Haupt-CLAUDE.md: HandwerkerImperium Status aktualisiert.

Co-Authored-By: Claude Opus 4.6 <noreply@anthropic.com>
</commit_message>
<xml_diff>
--- a/AdMob.docx
+++ b/AdMob.docx
@@ -1399,6 +1399,108 @@
           </w:p>
         </w:tc>
       </w:tr>
+      <w:tr>
+        <w:trPr>
+          <w:tblCellSpacing w:w="15" w:type="dxa"/>
+        </w:trPr>
+        <w:tc>
+          <w:tcPr>
+            <w:tcW w:w="1089" w:type="dxa"/>
+            <w:vAlign w:val="center"/>
+          </w:tcPr>
+          <w:p>
+            <w:pPr>
+              <w:pStyle w:val="KeinLeerraum"/>
+              <w:rPr>
+                <w:sz w:val="20"/>
+                <w:szCs w:val="20"/>
+              </w:rPr>
+            </w:pPr>
+            <w:proofErr w:type="spellStart"/>
+            <w:r>
+              <w:rPr>
+                <w:sz w:val="20"/>
+                <w:szCs w:val="20"/>
+              </w:rPr>
+              <w:t>Rewarded</w:t>
+            </w:r>
+            <w:proofErr w:type="spellEnd"/>
+          </w:p>
+        </w:tc>
+        <w:tc>
+          <w:tcPr>
+            <w:tcW w:w="2947" w:type="dxa"/>
+            <w:vAlign w:val="center"/>
+          </w:tcPr>
+          <w:p>
+            <w:pPr>
+              <w:pStyle w:val="KeinLeerraum"/>
+              <w:ind w:right="536"/>
+              <w:rPr>
+                <w:sz w:val="20"/>
+                <w:szCs w:val="20"/>
+              </w:rPr>
+            </w:pPr>
+            <w:proofErr w:type="spellStart"/>
+            <w:r>
+              <w:rPr>
+                <w:sz w:val="20"/>
+                <w:szCs w:val="20"/>
+              </w:rPr>
+              <w:t>Rewarded_ContinueGameOver</w:t>
+            </w:r>
+            <w:proofErr w:type="spellEnd"/>
+          </w:p>
+        </w:tc>
+        <w:tc>
+          <w:tcPr>
+            <w:tcW w:w="5809" w:type="dxa"/>
+            <w:vAlign w:val="center"/>
+          </w:tcPr>
+          <w:p>
+            <w:pPr>
+              <w:pStyle w:val="KeinLeerraum"/>
+              <w:ind w:left="-29"/>
+              <w:rPr>
+                <w:sz w:val="20"/>
+                <w:szCs w:val="20"/>
+              </w:rPr>
+            </w:pPr>
+            <w:proofErr w:type="spellStart"/>
+            <w:r>
+              <w:rPr>
+                <w:sz w:val="20"/>
+                <w:szCs w:val="20"/>
+              </w:rPr>
+              <w:t>ContinueGameOver</w:t>
+            </w:r>
+            <w:proofErr w:type="spellEnd"/>
+          </w:p>
+        </w:tc>
+        <w:tc>
+          <w:tcPr>
+            <w:tcW w:w="5881" w:type="dxa"/>
+            <w:vAlign w:val="center"/>
+          </w:tcPr>
+          <w:p>
+            <w:pPr>
+              <w:pStyle w:val="KeinLeerraum"/>
+              <w:ind w:left="655"/>
+              <w:rPr>
+                <w:sz w:val="20"/>
+                <w:szCs w:val="20"/>
+              </w:rPr>
+            </w:pPr>
+            <w:r>
+              <w:rPr>
+                <w:sz w:val="20"/>
+                <w:szCs w:val="20"/>
+              </w:rPr>
+              <w:t>ca-app-pub-2588160251469436/2795298966</w:t>
+            </w:r>
+          </w:p>
+        </w:tc>
+      </w:tr>
     </w:tbl>
     <w:p>
       <w:pPr>
@@ -2216,7 +2318,6 @@
           <w:sz w:val="36"/>
           <w:szCs w:val="36"/>
         </w:rPr>
-        <w:lastRenderedPageBreak/>
         <w:t>🏋️</w:t>
       </w:r>
       <w:r>
@@ -6566,6 +6667,7 @@
   <w:style w:type="character" w:default="1" w:styleId="Absatz-Standardschriftart">
     <w:name w:val="Default Paragraph Font"/>
     <w:uiPriority w:val="1"/>
+    <w:semiHidden/>
     <w:unhideWhenUsed/>
   </w:style>
   <w:style w:type="table" w:default="1" w:styleId="NormaleTabelle">

</xml_diff>